<commit_message>
change 2016 to 2017
</commit_message>
<xml_diff>
--- a/resources/template/template.docx
+++ b/resources/template/template.docx
@@ -1,6 +1,6 @@
 
 <file path=word/document.xml><?xml version="1.0" encoding="utf-8"?>
-<w:document xmlns:wpc="http://schemas.microsoft.com/office/word/2010/wordprocessingCanvas" xmlns:mo="http://schemas.microsoft.com/office/mac/office/2008/main" xmlns:mc="http://schemas.openxmlformats.org/markup-compatibility/2006" xmlns:mv="urn:schemas-microsoft-com:mac:vml" xmlns:o="urn:schemas-microsoft-com:office:office" xmlns:r="http://schemas.openxmlformats.org/officeDocument/2006/relationships" xmlns:m="http://schemas.openxmlformats.org/officeDocument/2006/math" xmlns:v="urn:schemas-microsoft-com:vml" xmlns:wp14="http://schemas.microsoft.com/office/word/2010/wordprocessingDrawing" xmlns:wp="http://schemas.openxmlformats.org/drawingml/2006/wordprocessingDrawing" xmlns:w10="urn:schemas-microsoft-com:office:word" xmlns:w="http://schemas.openxmlformats.org/wordprocessingml/2006/main" xmlns:w14="http://schemas.microsoft.com/office/word/2010/wordml" xmlns:w15="http://schemas.microsoft.com/office/word/2012/wordml" xmlns:wpg="http://schemas.microsoft.com/office/word/2010/wordprocessingGroup" xmlns:wpi="http://schemas.microsoft.com/office/word/2010/wordprocessingInk" xmlns:wne="http://schemas.microsoft.com/office/word/2006/wordml" xmlns:wps="http://schemas.microsoft.com/office/word/2010/wordprocessingShape" mc:Ignorable="w14 w15 wp14">
+<w:document xmlns:wpc="http://schemas.microsoft.com/office/word/2010/wordprocessingCanvas" xmlns:cx="http://schemas.microsoft.com/office/drawing/2014/chartex" xmlns:mc="http://schemas.openxmlformats.org/markup-compatibility/2006" xmlns:o="urn:schemas-microsoft-com:office:office" xmlns:r="http://schemas.openxmlformats.org/officeDocument/2006/relationships" xmlns:m="http://schemas.openxmlformats.org/officeDocument/2006/math" xmlns:v="urn:schemas-microsoft-com:vml" xmlns:wp14="http://schemas.microsoft.com/office/word/2010/wordprocessingDrawing" xmlns:wp="http://schemas.openxmlformats.org/drawingml/2006/wordprocessingDrawing" xmlns:w10="urn:schemas-microsoft-com:office:word" xmlns:w="http://schemas.openxmlformats.org/wordprocessingml/2006/main" xmlns:w14="http://schemas.microsoft.com/office/word/2010/wordml" xmlns:w15="http://schemas.microsoft.com/office/word/2012/wordml" xmlns:w16se="http://schemas.microsoft.com/office/word/2015/wordml/symex" xmlns:wpg="http://schemas.microsoft.com/office/word/2010/wordprocessingGroup" xmlns:wpi="http://schemas.microsoft.com/office/word/2010/wordprocessingInk" xmlns:wne="http://schemas.microsoft.com/office/word/2006/wordml" xmlns:wps="http://schemas.microsoft.com/office/word/2010/wordprocessingShape" mc:Ignorable="w14 w15 w16se wp14">
   <w:body>
     <w:p>
       <w:pPr>
@@ -31,37 +31,37 @@
       </w:r>
       <w:r>
         <w:rPr>
+          <w:rFonts w:ascii="华文新魏" w:eastAsia="华文新魏"/>
+          <w:sz w:val="48"/>
+          <w:szCs w:val="48"/>
+        </w:rPr>
+        <w:t>7</w:t>
+      </w:r>
+      <w:r>
+        <w:rPr>
           <w:rFonts w:ascii="华文新魏" w:eastAsia="华文新魏" w:hint="eastAsia"/>
           <w:sz w:val="48"/>
           <w:szCs w:val="48"/>
         </w:rPr>
-        <w:t>6</w:t>
-      </w:r>
+        <w:t>年招收硕士研究生</w:t>
+      </w:r>
+    </w:p>
+    <w:p>
+      <w:pPr>
+        <w:spacing w:line="480" w:lineRule="auto"/>
+        <w:jc w:val="center"/>
+        <w:rPr>
+          <w:rFonts w:ascii="华文新魏" w:eastAsia="华文新魏"/>
+          <w:sz w:val="48"/>
+          <w:szCs w:val="48"/>
+        </w:rPr>
+      </w:pPr>
       <w:r>
         <w:rPr>
           <w:rFonts w:ascii="华文新魏" w:eastAsia="华文新魏" w:hint="eastAsia"/>
           <w:sz w:val="48"/>
           <w:szCs w:val="48"/>
         </w:rPr>
-        <w:t>年招收硕士研究生</w:t>
-      </w:r>
-    </w:p>
-    <w:p>
-      <w:pPr>
-        <w:spacing w:line="480" w:lineRule="auto"/>
-        <w:jc w:val="center"/>
-        <w:rPr>
-          <w:rFonts w:ascii="华文新魏" w:eastAsia="华文新魏"/>
-          <w:sz w:val="48"/>
-          <w:szCs w:val="48"/>
-        </w:rPr>
-      </w:pPr>
-      <w:r>
-        <w:rPr>
-          <w:rFonts w:ascii="华文新魏" w:eastAsia="华文新魏" w:hint="eastAsia"/>
-          <w:sz w:val="48"/>
-          <w:szCs w:val="48"/>
-        </w:rPr>
         <w:t>复试通知书</w:t>
       </w:r>
     </w:p>
@@ -78,7 +78,7 @@
     </w:p>
     <w:p>
       <w:pPr>
-        <w:ind w:leftChars="67" w:left="141" w:firstLineChars="149" w:firstLine="536"/>
+        <w:ind w:leftChars="67" w:left="141" w:firstLineChars="149" w:firstLine="537"/>
         <w:rPr>
           <w:rFonts w:ascii="宋体" w:hAnsi="宋体"/>
           <w:sz w:val="28"/>
@@ -193,9 +193,8 @@
           <w:szCs w:val="36"/>
           <w:u w:val="single"/>
         </w:rPr>
-        <w:t xml:space="preserve"> {college} {major}({</w:t>
-      </w:r>
-      <w:proofErr w:type="spellStart"/>
+        <w:t xml:space="preserve"> {college} </w:t>
+      </w:r>
       <w:r>
         <w:rPr>
           <w:rFonts w:ascii="华文新魏" w:eastAsia="华文新魏" w:hAnsi="仿宋"/>
@@ -204,9 +203,8 @@
           <w:szCs w:val="36"/>
           <w:u w:val="single"/>
         </w:rPr>
-        <w:t>major_code</w:t>
-      </w:r>
-      <w:proofErr w:type="spellEnd"/>
+        <w:t>({major_code})</w:t>
+      </w:r>
       <w:r>
         <w:rPr>
           <w:rFonts w:ascii="华文新魏" w:eastAsia="华文新魏" w:hAnsi="仿宋"/>
@@ -215,8 +213,60 @@
           <w:szCs w:val="36"/>
           <w:u w:val="single"/>
         </w:rPr>
-        <w:t xml:space="preserve">}) </w:t>
-      </w:r>
+        <w:t>{major}</w:t>
+      </w:r>
+      <w:r>
+        <w:rPr>
+          <w:rFonts w:ascii="华文新魏" w:eastAsia="华文新魏" w:hAnsi="仿宋"/>
+          <w:b/>
+          <w:sz w:val="36"/>
+          <w:szCs w:val="36"/>
+          <w:u w:val="single"/>
+        </w:rPr>
+        <w:t xml:space="preserve"> </w:t>
+      </w:r>
+      <w:r>
+        <w:rPr>
+          <w:rFonts w:ascii="华文新魏" w:eastAsia="华文新魏" w:hAnsi="仿宋"/>
+          <w:b/>
+          <w:sz w:val="36"/>
+          <w:szCs w:val="36"/>
+          <w:u w:val="single"/>
+        </w:rPr>
+        <w:t>({</w:t>
+      </w:r>
+      <w:r>
+        <w:rPr>
+          <w:rFonts w:ascii="华文新魏" w:eastAsia="华文新魏" w:hAnsi="仿宋"/>
+          <w:b/>
+          <w:sz w:val="36"/>
+          <w:szCs w:val="36"/>
+          <w:u w:val="single"/>
+        </w:rPr>
+        <w:t>cultivation</w:t>
+      </w:r>
+      <w:r>
+        <w:rPr>
+          <w:rFonts w:ascii="华文新魏" w:eastAsia="华文新魏" w:hAnsi="仿宋"/>
+          <w:b/>
+          <w:sz w:val="36"/>
+          <w:szCs w:val="36"/>
+          <w:u w:val="single"/>
+        </w:rPr>
+        <w:t>})</w:t>
+      </w:r>
+      <w:r>
+        <w:rPr>
+          <w:rFonts w:ascii="华文新魏" w:eastAsia="华文新魏" w:hAnsi="仿宋"/>
+          <w:b/>
+          <w:sz w:val="36"/>
+          <w:szCs w:val="36"/>
+          <w:u w:val="single"/>
+        </w:rPr>
+        <w:t xml:space="preserve"> </w:t>
+      </w:r>
+      <w:bookmarkStart w:id="3" w:name="_GoBack"/>
+      <w:bookmarkEnd w:id="3"/>
       <w:r>
         <w:rPr>
           <w:rFonts w:ascii="仿宋" w:eastAsia="仿宋" w:hAnsi="仿宋" w:hint="eastAsia"/>
@@ -346,11 +396,27 @@
       </w:r>
       <w:r>
         <w:rPr>
+          <w:rFonts w:ascii="仿宋" w:eastAsia="仿宋" w:hAnsi="仿宋"/>
+          <w:sz w:val="32"/>
+          <w:szCs w:val="28"/>
+        </w:rPr>
+        <w:t>7</w:t>
+      </w:r>
+      <w:r>
+        <w:rPr>
           <w:rFonts w:ascii="仿宋" w:eastAsia="仿宋" w:hAnsi="仿宋" w:hint="eastAsia"/>
           <w:sz w:val="32"/>
           <w:szCs w:val="28"/>
         </w:rPr>
-        <w:t>6</w:t>
+        <w:t>年</w:t>
+      </w:r>
+      <w:r>
+        <w:rPr>
+          <w:rFonts w:ascii="仿宋" w:eastAsia="仿宋" w:hAnsi="仿宋"/>
+          <w:sz w:val="32"/>
+          <w:szCs w:val="28"/>
+        </w:rPr>
+        <w:t>3</w:t>
       </w:r>
       <w:r>
         <w:rPr>
@@ -358,7 +424,15 @@
           <w:sz w:val="32"/>
           <w:szCs w:val="28"/>
         </w:rPr>
-        <w:t>年</w:t>
+        <w:t>月</w:t>
+      </w:r>
+      <w:r>
+        <w:rPr>
+          <w:rFonts w:ascii="仿宋" w:eastAsia="仿宋" w:hAnsi="仿宋" w:hint="eastAsia"/>
+          <w:sz w:val="32"/>
+          <w:szCs w:val="28"/>
+        </w:rPr>
+        <w:t>2</w:t>
       </w:r>
       <w:r>
         <w:rPr>
@@ -366,23 +440,7 @@
           <w:sz w:val="32"/>
           <w:szCs w:val="28"/>
         </w:rPr>
-        <w:t>3</w:t>
-      </w:r>
-      <w:r>
-        <w:rPr>
-          <w:rFonts w:ascii="仿宋" w:eastAsia="仿宋" w:hAnsi="仿宋" w:hint="eastAsia"/>
-          <w:sz w:val="32"/>
-          <w:szCs w:val="28"/>
-        </w:rPr>
-        <w:t>月</w:t>
-      </w:r>
-      <w:r>
-        <w:rPr>
-          <w:rFonts w:ascii="仿宋" w:eastAsia="仿宋" w:hAnsi="仿宋" w:hint="eastAsia"/>
-          <w:sz w:val="32"/>
-          <w:szCs w:val="28"/>
-        </w:rPr>
-        <w:t>25</w:t>
+        <w:t>4</w:t>
       </w:r>
       <w:r>
         <w:rPr>
@@ -2472,8 +2530,8 @@
         </w:rPr>
         <w:t>6</w:t>
       </w:r>
-      <w:bookmarkStart w:id="3" w:name="OLE_LINK1"/>
-      <w:bookmarkStart w:id="4" w:name="OLE_LINK2"/>
+      <w:bookmarkStart w:id="4" w:name="OLE_LINK1"/>
+      <w:bookmarkStart w:id="5" w:name="OLE_LINK2"/>
       <w:r>
         <w:rPr>
           <w:rFonts w:ascii="仿宋" w:eastAsia="仿宋" w:hAnsi="仿宋" w:cs="宋体"/>
@@ -2484,8 +2542,8 @@
         </w:rPr>
         <w:t>、</w:t>
       </w:r>
-      <w:bookmarkEnd w:id="3"/>
       <w:bookmarkEnd w:id="4"/>
+      <w:bookmarkEnd w:id="5"/>
       <w:r>
         <w:rPr>
           <w:rFonts w:ascii="仿宋" w:eastAsia="仿宋" w:hAnsi="仿宋" w:cs="宋体"/>
@@ -2932,7 +2990,7 @@
         <w:widowControl/>
         <w:shd w:val="clear" w:color="auto" w:fill="FFFFFF"/>
         <w:spacing w:line="360" w:lineRule="auto"/>
-        <w:ind w:firstLineChars="202" w:firstLine="566"/>
+        <w:ind w:firstLineChars="202" w:firstLine="568"/>
         <w:jc w:val="left"/>
         <w:rPr>
           <w:rFonts w:ascii="仿宋" w:eastAsia="仿宋" w:hAnsi="仿宋" w:cs="宋体"/>
@@ -3261,8 +3319,6 @@
         </w:rPr>
         <w:t>“大学城”站</w:t>
       </w:r>
-      <w:bookmarkStart w:id="5" w:name="_GoBack"/>
-      <w:bookmarkEnd w:id="5"/>
       <w:r>
         <w:rPr>
           <w:rFonts w:ascii="仿宋" w:eastAsia="仿宋" w:hAnsi="仿宋" w:cs="宋体" w:hint="eastAsia"/>
@@ -3346,7 +3402,7 @@
 </file>
 
 <file path=word/endnotes.xml><?xml version="1.0" encoding="utf-8"?>
-<w:endnotes xmlns:wpc="http://schemas.microsoft.com/office/word/2010/wordprocessingCanvas" xmlns:mo="http://schemas.microsoft.com/office/mac/office/2008/main" xmlns:mc="http://schemas.openxmlformats.org/markup-compatibility/2006" xmlns:mv="urn:schemas-microsoft-com:mac:vml" xmlns:o="urn:schemas-microsoft-com:office:office" xmlns:r="http://schemas.openxmlformats.org/officeDocument/2006/relationships" xmlns:m="http://schemas.openxmlformats.org/officeDocument/2006/math" xmlns:v="urn:schemas-microsoft-com:vml" xmlns:wp14="http://schemas.microsoft.com/office/word/2010/wordprocessingDrawing" xmlns:wp="http://schemas.openxmlformats.org/drawingml/2006/wordprocessingDrawing" xmlns:w10="urn:schemas-microsoft-com:office:word" xmlns:w="http://schemas.openxmlformats.org/wordprocessingml/2006/main" xmlns:w14="http://schemas.microsoft.com/office/word/2010/wordml" xmlns:w15="http://schemas.microsoft.com/office/word/2012/wordml" xmlns:wpg="http://schemas.microsoft.com/office/word/2010/wordprocessingGroup" xmlns:wpi="http://schemas.microsoft.com/office/word/2010/wordprocessingInk" xmlns:wne="http://schemas.microsoft.com/office/word/2006/wordml" xmlns:wps="http://schemas.microsoft.com/office/word/2010/wordprocessingShape" mc:Ignorable="w14 w15 wp14">
+<w:endnotes xmlns:wpc="http://schemas.microsoft.com/office/word/2010/wordprocessingCanvas" xmlns:cx="http://schemas.microsoft.com/office/drawing/2014/chartex" xmlns:mc="http://schemas.openxmlformats.org/markup-compatibility/2006" xmlns:o="urn:schemas-microsoft-com:office:office" xmlns:r="http://schemas.openxmlformats.org/officeDocument/2006/relationships" xmlns:m="http://schemas.openxmlformats.org/officeDocument/2006/math" xmlns:v="urn:schemas-microsoft-com:vml" xmlns:wp14="http://schemas.microsoft.com/office/word/2010/wordprocessingDrawing" xmlns:wp="http://schemas.openxmlformats.org/drawingml/2006/wordprocessingDrawing" xmlns:w10="urn:schemas-microsoft-com:office:word" xmlns:w="http://schemas.openxmlformats.org/wordprocessingml/2006/main" xmlns:w14="http://schemas.microsoft.com/office/word/2010/wordml" xmlns:w15="http://schemas.microsoft.com/office/word/2012/wordml" xmlns:w16se="http://schemas.microsoft.com/office/word/2015/wordml/symex" xmlns:wpg="http://schemas.microsoft.com/office/word/2010/wordprocessingGroup" xmlns:wpi="http://schemas.microsoft.com/office/word/2010/wordprocessingInk" xmlns:wne="http://schemas.microsoft.com/office/word/2006/wordml" xmlns:wps="http://schemas.microsoft.com/office/word/2010/wordprocessingShape" mc:Ignorable="w14 w15 w16se wp14">
   <w:endnote w:type="separator" w:id="-1">
     <w:p>
       <w:r>
@@ -3365,7 +3421,7 @@
 </file>
 
 <file path=word/footnotes.xml><?xml version="1.0" encoding="utf-8"?>
-<w:footnotes xmlns:wpc="http://schemas.microsoft.com/office/word/2010/wordprocessingCanvas" xmlns:mo="http://schemas.microsoft.com/office/mac/office/2008/main" xmlns:mc="http://schemas.openxmlformats.org/markup-compatibility/2006" xmlns:mv="urn:schemas-microsoft-com:mac:vml" xmlns:o="urn:schemas-microsoft-com:office:office" xmlns:r="http://schemas.openxmlformats.org/officeDocument/2006/relationships" xmlns:m="http://schemas.openxmlformats.org/officeDocument/2006/math" xmlns:v="urn:schemas-microsoft-com:vml" xmlns:wp14="http://schemas.microsoft.com/office/word/2010/wordprocessingDrawing" xmlns:wp="http://schemas.openxmlformats.org/drawingml/2006/wordprocessingDrawing" xmlns:w10="urn:schemas-microsoft-com:office:word" xmlns:w="http://schemas.openxmlformats.org/wordprocessingml/2006/main" xmlns:w14="http://schemas.microsoft.com/office/word/2010/wordml" xmlns:w15="http://schemas.microsoft.com/office/word/2012/wordml" xmlns:wpg="http://schemas.microsoft.com/office/word/2010/wordprocessingGroup" xmlns:wpi="http://schemas.microsoft.com/office/word/2010/wordprocessingInk" xmlns:wne="http://schemas.microsoft.com/office/word/2006/wordml" xmlns:wps="http://schemas.microsoft.com/office/word/2010/wordprocessingShape" mc:Ignorable="w14 w15 wp14">
+<w:footnotes xmlns:wpc="http://schemas.microsoft.com/office/word/2010/wordprocessingCanvas" xmlns:cx="http://schemas.microsoft.com/office/drawing/2014/chartex" xmlns:mc="http://schemas.openxmlformats.org/markup-compatibility/2006" xmlns:o="urn:schemas-microsoft-com:office:office" xmlns:r="http://schemas.openxmlformats.org/officeDocument/2006/relationships" xmlns:m="http://schemas.openxmlformats.org/officeDocument/2006/math" xmlns:v="urn:schemas-microsoft-com:vml" xmlns:wp14="http://schemas.microsoft.com/office/word/2010/wordprocessingDrawing" xmlns:wp="http://schemas.openxmlformats.org/drawingml/2006/wordprocessingDrawing" xmlns:w10="urn:schemas-microsoft-com:office:word" xmlns:w="http://schemas.openxmlformats.org/wordprocessingml/2006/main" xmlns:w14="http://schemas.microsoft.com/office/word/2010/wordml" xmlns:w15="http://schemas.microsoft.com/office/word/2012/wordml" xmlns:w16se="http://schemas.microsoft.com/office/word/2015/wordml/symex" xmlns:wpg="http://schemas.microsoft.com/office/word/2010/wordprocessingGroup" xmlns:wpi="http://schemas.microsoft.com/office/word/2010/wordprocessingInk" xmlns:wne="http://schemas.microsoft.com/office/word/2006/wordml" xmlns:wps="http://schemas.microsoft.com/office/word/2010/wordprocessingShape" mc:Ignorable="w14 w15 w16se wp14">
   <w:footnote w:type="separator" w:id="-1">
     <w:p>
       <w:r>
@@ -3384,7 +3440,7 @@
 </file>
 
 <file path=word/styles.xml><?xml version="1.0" encoding="utf-8"?>
-<w:styles xmlns:mc="http://schemas.openxmlformats.org/markup-compatibility/2006" xmlns:r="http://schemas.openxmlformats.org/officeDocument/2006/relationships" xmlns:w="http://schemas.openxmlformats.org/wordprocessingml/2006/main" xmlns:w14="http://schemas.microsoft.com/office/word/2010/wordml" xmlns:w15="http://schemas.microsoft.com/office/word/2012/wordml" mc:Ignorable="w14 w15">
+<w:styles xmlns:mc="http://schemas.openxmlformats.org/markup-compatibility/2006" xmlns:r="http://schemas.openxmlformats.org/officeDocument/2006/relationships" xmlns:w="http://schemas.openxmlformats.org/wordprocessingml/2006/main" xmlns:w14="http://schemas.microsoft.com/office/word/2010/wordml" xmlns:w15="http://schemas.microsoft.com/office/word/2012/wordml" xmlns:w16se="http://schemas.microsoft.com/office/word/2015/wordml/symex" mc:Ignorable="w14 w15 w16se">
   <w:docDefaults>
     <w:rPrDefault>
       <w:rPr>
@@ -3397,7 +3453,7 @@
     </w:rPrDefault>
     <w:pPrDefault/>
   </w:docDefaults>
-  <w:latentStyles w:defLockedState="0" w:defUIPriority="99" w:defSemiHidden="0" w:defUnhideWhenUsed="0" w:defQFormat="0" w:count="380">
+  <w:latentStyles w:defLockedState="0" w:defUIPriority="99" w:defSemiHidden="0" w:defUnhideWhenUsed="0" w:defQFormat="0" w:count="371">
     <w:lsdException w:name="Normal" w:uiPriority="0" w:qFormat="1"/>
     <w:lsdException w:name="heading 1" w:uiPriority="9" w:qFormat="1"/>
     <w:lsdException w:name="heading 2" w:semiHidden="1" w:uiPriority="9" w:unhideWhenUsed="1" w:qFormat="1"/>
@@ -3554,15 +3610,6 @@
     <w:lsdException w:name="Balloon Text" w:semiHidden="1" w:unhideWhenUsed="1"/>
     <w:lsdException w:name="Table Grid" w:uiPriority="59"/>
     <w:lsdException w:name="Table Theme" w:semiHidden="1" w:unhideWhenUsed="1"/>
-    <w:lsdException w:name="Note Level 1" w:semiHidden="1" w:unhideWhenUsed="1"/>
-    <w:lsdException w:name="Note Level 2" w:semiHidden="1" w:unhideWhenUsed="1"/>
-    <w:lsdException w:name="Note Level 3" w:semiHidden="1" w:unhideWhenUsed="1"/>
-    <w:lsdException w:name="Note Level 4" w:semiHidden="1" w:unhideWhenUsed="1"/>
-    <w:lsdException w:name="Note Level 5" w:semiHidden="1" w:unhideWhenUsed="1"/>
-    <w:lsdException w:name="Note Level 6" w:semiHidden="1" w:unhideWhenUsed="1"/>
-    <w:lsdException w:name="Note Level 7" w:semiHidden="1" w:unhideWhenUsed="1"/>
-    <w:lsdException w:name="Note Level 8" w:semiHidden="1" w:unhideWhenUsed="1"/>
-    <w:lsdException w:name="Note Level 9" w:semiHidden="1" w:unhideWhenUsed="1"/>
     <w:lsdException w:name="Placeholder Text" w:semiHidden="1"/>
     <w:lsdException w:name="No Spacing" w:uiPriority="1" w:qFormat="1"/>
     <w:lsdException w:name="Light Shading" w:uiPriority="60"/>
@@ -3779,7 +3826,7 @@
     <w:lsdException w:name="List Table 6 Colorful Accent 6" w:uiPriority="51"/>
     <w:lsdException w:name="List Table 7 Colorful Accent 6" w:uiPriority="52"/>
   </w:latentStyles>
-  <w:style w:type="paragraph" w:default="1" w:styleId="Normal">
+  <w:style w:type="paragraph" w:default="1" w:styleId="a">
     <w:name w:val="Normal"/>
     <w:qFormat/>
     <w:pPr>
@@ -3787,13 +3834,13 @@
       <w:jc w:val="both"/>
     </w:pPr>
   </w:style>
-  <w:style w:type="character" w:default="1" w:styleId="DefaultParagraphFont">
+  <w:style w:type="character" w:default="1" w:styleId="a0">
     <w:name w:val="Default Paragraph Font"/>
     <w:uiPriority w:val="1"/>
     <w:semiHidden/>
     <w:unhideWhenUsed/>
   </w:style>
-  <w:style w:type="table" w:default="1" w:styleId="TableNormal">
+  <w:style w:type="table" w:default="1" w:styleId="a1">
     <w:name w:val="Normal Table"/>
     <w:uiPriority w:val="99"/>
     <w:semiHidden/>
@@ -3808,15 +3855,15 @@
       </w:tblCellMar>
     </w:tblPr>
   </w:style>
-  <w:style w:type="numbering" w:default="1" w:styleId="NoList">
+  <w:style w:type="numbering" w:default="1" w:styleId="a2">
     <w:name w:val="No List"/>
     <w:uiPriority w:val="99"/>
     <w:semiHidden/>
     <w:unhideWhenUsed/>
   </w:style>
-  <w:style w:type="character" w:styleId="Hyperlink">
+  <w:style w:type="character" w:styleId="a3">
     <w:name w:val="Hyperlink"/>
-    <w:basedOn w:val="DefaultParagraphFont"/>
+    <w:basedOn w:val="a0"/>
     <w:uiPriority w:val="99"/>
     <w:unhideWhenUsed/>
     <w:rsid w:val="00881129"/>
@@ -3828,10 +3875,10 @@
       <w:effect w:val="none"/>
     </w:rPr>
   </w:style>
-  <w:style w:type="paragraph" w:styleId="BalloonText">
+  <w:style w:type="paragraph" w:styleId="a4">
     <w:name w:val="Balloon Text"/>
-    <w:basedOn w:val="Normal"/>
-    <w:link w:val="BalloonTextChar"/>
+    <w:basedOn w:val="a"/>
+    <w:link w:val="a5"/>
     <w:uiPriority w:val="99"/>
     <w:semiHidden/>
     <w:unhideWhenUsed/>
@@ -3841,10 +3888,10 @@
       <w:szCs w:val="18"/>
     </w:rPr>
   </w:style>
-  <w:style w:type="character" w:customStyle="1" w:styleId="BalloonTextChar">
-    <w:name w:val="Balloon Text Char"/>
-    <w:basedOn w:val="DefaultParagraphFont"/>
-    <w:link w:val="BalloonText"/>
+  <w:style w:type="character" w:customStyle="1" w:styleId="a5">
+    <w:name w:val="批注框文本 字符"/>
+    <w:basedOn w:val="a0"/>
+    <w:link w:val="a4"/>
     <w:uiPriority w:val="99"/>
     <w:semiHidden/>
     <w:rsid w:val="00C62CA1"/>
@@ -3853,10 +3900,10 @@
       <w:szCs w:val="18"/>
     </w:rPr>
   </w:style>
-  <w:style w:type="paragraph" w:styleId="Header">
+  <w:style w:type="paragraph" w:styleId="a6">
     <w:name w:val="header"/>
-    <w:basedOn w:val="Normal"/>
-    <w:link w:val="HeaderChar"/>
+    <w:basedOn w:val="a"/>
+    <w:link w:val="a7"/>
     <w:uiPriority w:val="99"/>
     <w:unhideWhenUsed/>
     <w:rsid w:val="00D05CCD"/>
@@ -3876,10 +3923,10 @@
       <w:szCs w:val="18"/>
     </w:rPr>
   </w:style>
-  <w:style w:type="character" w:customStyle="1" w:styleId="HeaderChar">
-    <w:name w:val="Header Char"/>
-    <w:basedOn w:val="DefaultParagraphFont"/>
-    <w:link w:val="Header"/>
+  <w:style w:type="character" w:customStyle="1" w:styleId="a7">
+    <w:name w:val="页眉 字符"/>
+    <w:basedOn w:val="a0"/>
+    <w:link w:val="a6"/>
     <w:uiPriority w:val="99"/>
     <w:rsid w:val="00D05CCD"/>
     <w:rPr>
@@ -3887,10 +3934,10 @@
       <w:szCs w:val="18"/>
     </w:rPr>
   </w:style>
-  <w:style w:type="paragraph" w:styleId="Footer">
+  <w:style w:type="paragraph" w:styleId="a8">
     <w:name w:val="footer"/>
-    <w:basedOn w:val="Normal"/>
-    <w:link w:val="FooterChar"/>
+    <w:basedOn w:val="a"/>
+    <w:link w:val="a9"/>
     <w:uiPriority w:val="99"/>
     <w:unhideWhenUsed/>
     <w:rsid w:val="00D05CCD"/>
@@ -3907,10 +3954,10 @@
       <w:szCs w:val="18"/>
     </w:rPr>
   </w:style>
-  <w:style w:type="character" w:customStyle="1" w:styleId="FooterChar">
-    <w:name w:val="Footer Char"/>
-    <w:basedOn w:val="DefaultParagraphFont"/>
-    <w:link w:val="Footer"/>
+  <w:style w:type="character" w:customStyle="1" w:styleId="a9">
+    <w:name w:val="页脚 字符"/>
+    <w:basedOn w:val="a0"/>
+    <w:link w:val="a8"/>
     <w:uiPriority w:val="99"/>
     <w:rsid w:val="00D05CCD"/>
     <w:rPr>
@@ -3918,9 +3965,9 @@
       <w:szCs w:val="18"/>
     </w:rPr>
   </w:style>
-  <w:style w:type="character" w:styleId="FollowedHyperlink">
+  <w:style w:type="character" w:styleId="aa">
     <w:name w:val="FollowedHyperlink"/>
-    <w:basedOn w:val="DefaultParagraphFont"/>
+    <w:basedOn w:val="a0"/>
     <w:uiPriority w:val="99"/>
     <w:semiHidden/>
     <w:unhideWhenUsed/>

</xml_diff>